<commit_message>
Added fix for slow server and finished brainstorm report. BAS: ADD YOUR STUDENT NUMBER
</commit_message>
<xml_diff>
--- a/User manual/Brainstorming Report.docx
+++ b/User manual/Brainstorming Report.docx
@@ -42,12 +42,14 @@
         <w:jc w:val="center"/>
         <w:rPr>
           <w:rFonts w:ascii="Arial" w:hAnsi="Arial" w:cs="Arial"/>
-          <w:lang w:val="en-US"/>
-        </w:rPr>
-      </w:pPr>
-      <w:r>
-        <w:rPr>
-          <w:rFonts w:ascii="Arial" w:hAnsi="Arial" w:cs="Arial"/>
+          <w:color w:val="auto"/>
+          <w:lang w:val="en-US"/>
+        </w:rPr>
+      </w:pPr>
+      <w:r>
+        <w:rPr>
+          <w:rFonts w:ascii="Arial" w:hAnsi="Arial" w:cs="Arial"/>
+          <w:color w:val="auto"/>
           <w:lang w:val="en-US"/>
         </w:rPr>
         <w:t>Group 56</w:t>
@@ -250,6 +252,7 @@
         <w:spacing w:after="0" w:line="240" w:lineRule="auto"/>
         <w:rPr>
           <w:rFonts w:ascii="Arial" w:hAnsi="Arial" w:cs="Arial"/>
+          <w:lang w:val="en-US"/>
         </w:rPr>
       </w:pPr>
     </w:p>
@@ -258,6 +261,7 @@
         <w:spacing w:after="0" w:line="240" w:lineRule="auto"/>
         <w:rPr>
           <w:rFonts w:ascii="Arial" w:hAnsi="Arial" w:cs="Arial"/>
+          <w:lang w:val="en-US"/>
         </w:rPr>
       </w:pPr>
     </w:p>
@@ -324,6 +328,13 @@
         </w:rPr>
         <w:t xml:space="preserve">Sander van de Ven - </w:t>
       </w:r>
+      <w:r>
+        <w:rPr>
+          <w:rFonts w:ascii="Arial" w:hAnsi="Arial" w:cs="Arial"/>
+          <w:sz w:val="24"/>
+        </w:rPr>
+        <w:t>1002954</w:t>
+      </w:r>
     </w:p>
     <w:p>
       <w:pPr>
@@ -337,11 +348,15 @@
         <w:pStyle w:val="Heading1"/>
         <w:rPr>
           <w:rFonts w:ascii="Arial" w:hAnsi="Arial" w:cs="Arial"/>
-        </w:rPr>
-      </w:pPr>
-      <w:r>
-        <w:rPr>
-          <w:rFonts w:ascii="Arial" w:hAnsi="Arial" w:cs="Arial"/>
+          <w:color w:val="auto"/>
+          <w:lang w:val="en-US"/>
+        </w:rPr>
+      </w:pPr>
+      <w:r>
+        <w:rPr>
+          <w:rFonts w:ascii="Arial" w:hAnsi="Arial" w:cs="Arial"/>
+          <w:color w:val="auto"/>
+          <w:lang w:val="en-US"/>
         </w:rPr>
         <w:lastRenderedPageBreak/>
         <w:t xml:space="preserve">Initial </w:t>
@@ -349,193 +364,484 @@
       <w:r>
         <w:rPr>
           <w:rFonts w:ascii="Arial" w:hAnsi="Arial" w:cs="Arial"/>
-          <w:lang w:val="en-US"/>
-        </w:rPr>
-        <w:t>brainstorm session</w:t>
-      </w:r>
-      <w:r>
-        <w:rPr>
-          <w:rFonts w:ascii="Arial" w:hAnsi="Arial" w:cs="Arial"/>
+          <w:color w:val="auto"/>
+          <w:lang w:val="en-US"/>
+        </w:rPr>
+        <w:t>brainstorm sessi</w:t>
+      </w:r>
+      <w:bookmarkStart w:id="0" w:name="_GoBack"/>
+      <w:bookmarkEnd w:id="0"/>
+      <w:r>
+        <w:rPr>
+          <w:rFonts w:ascii="Arial" w:hAnsi="Arial" w:cs="Arial"/>
+          <w:color w:val="auto"/>
+          <w:lang w:val="en-US"/>
+        </w:rPr>
+        <w:t xml:space="preserve">on </w:t>
+      </w:r>
+    </w:p>
+    <w:p>
+      <w:pPr>
+        <w:rPr>
+          <w:rFonts w:ascii="Arial" w:hAnsi="Arial" w:cs="Arial"/>
+          <w:lang w:val="en-US"/>
+        </w:rPr>
+      </w:pPr>
+      <w:r>
+        <w:rPr>
+          <w:rFonts w:ascii="Arial" w:hAnsi="Arial" w:cs="Arial"/>
+          <w:lang w:val="en-US"/>
+        </w:rPr>
+        <w:t xml:space="preserve">For this assignment we started the way we started previous assignment: by having a brainstorm session where we talked about our first ideas for this new </w:t>
+      </w:r>
+      <w:r>
+        <w:rPr>
+          <w:rFonts w:ascii="Arial" w:hAnsi="Arial" w:cs="Arial"/>
+          <w:i/>
+          <w:lang w:val="en-US"/>
+        </w:rPr>
+        <w:t xml:space="preserve">thermostat app. </w:t>
+      </w:r>
+      <w:r>
+        <w:rPr>
+          <w:rFonts w:ascii="Arial" w:hAnsi="Arial" w:cs="Arial"/>
+          <w:lang w:val="en-US"/>
+        </w:rPr>
+        <w:t xml:space="preserve">There was one thing where we immediately agreed on, namely that we were going to create this application in HTML5, </w:t>
+      </w:r>
+      <w:r>
+        <w:rPr>
+          <w:rFonts w:ascii="Arial" w:hAnsi="Arial" w:cs="Arial"/>
+          <w:lang w:val="en-US"/>
+        </w:rPr>
+        <w:t>rather than creating an</w:t>
+      </w:r>
+      <w:r>
+        <w:rPr>
+          <w:rFonts w:ascii="Arial" w:hAnsi="Arial" w:cs="Arial"/>
+          <w:lang w:val="en-US"/>
+        </w:rPr>
+        <w:t xml:space="preserve"> Android app. This because two out of three people in our group already had some sort of experience with web development, </w:t>
+      </w:r>
+      <w:r>
+        <w:rPr>
+          <w:rFonts w:ascii="Arial" w:hAnsi="Arial" w:cs="Arial"/>
+          <w:lang w:val="en-US"/>
+        </w:rPr>
+        <w:t>but no one had experience with Android apps. Thus for the sake of time we decided not to start digging into Android development yet.</w:t>
+      </w:r>
+    </w:p>
+    <w:p>
+      <w:pPr>
+        <w:rPr>
+          <w:rFonts w:ascii="Arial" w:hAnsi="Arial" w:cs="Arial"/>
+          <w:lang w:val="en-US"/>
+        </w:rPr>
+      </w:pPr>
+      <w:r>
+        <w:rPr>
+          <w:rFonts w:ascii="Arial" w:hAnsi="Arial" w:cs="Arial"/>
+          <w:lang w:val="en-US"/>
+        </w:rPr>
+        <w:t>We quickly decided that a slider is the way to go. It is way easier to use than just a numerical input, and it looks prettier on a display as well. We also decided on dividing our app into three different segments: Live thermostat, Schedule and a Chart page. We didn’t know yet what was going to be on the chart page, but it sounded like a pretty useful feature to have.</w:t>
+      </w:r>
+    </w:p>
+    <w:p>
+      <w:pPr>
+        <w:rPr>
+          <w:rFonts w:ascii="Arial" w:hAnsi="Arial" w:cs="Arial"/>
+          <w:lang w:val="en-US"/>
+        </w:rPr>
+      </w:pPr>
+      <w:r>
+        <w:rPr>
+          <w:rFonts w:ascii="Arial" w:hAnsi="Arial" w:cs="Arial"/>
+          <w:lang w:val="en-US"/>
+        </w:rPr>
+        <w:t xml:space="preserve">Furthermore, we have read more deeply </w:t>
+      </w:r>
+      <w:r>
+        <w:rPr>
+          <w:rFonts w:ascii="Arial" w:hAnsi="Arial" w:cs="Arial"/>
+          <w:lang w:val="en-US"/>
+        </w:rPr>
+        <w:t xml:space="preserve">into the assignment description and took note of all the requirements it should have. We then decided that it would be best to create some sketches before we would discuss more things about the app. </w:t>
+      </w:r>
+    </w:p>
+    <w:p>
+      <w:pPr>
+        <w:pStyle w:val="Heading1"/>
+        <w:rPr>
+          <w:rFonts w:ascii="Arial" w:hAnsi="Arial" w:cs="Arial"/>
+          <w:color w:val="auto"/>
+          <w:lang w:val="en-US"/>
+        </w:rPr>
+      </w:pPr>
+      <w:r>
+        <w:rPr>
+          <w:rFonts w:ascii="Arial" w:hAnsi="Arial" w:cs="Arial"/>
+          <w:color w:val="auto"/>
+          <w:lang w:val="en-US"/>
+        </w:rPr>
+        <w:t>Sketch Review</w:t>
+      </w:r>
+    </w:p>
+    <w:p>
+      <w:pPr>
+        <w:rPr>
+          <w:rFonts w:ascii="Arial" w:hAnsi="Arial" w:cs="Arial"/>
+          <w:lang w:val="en-US"/>
+        </w:rPr>
+      </w:pPr>
+      <w:r>
+        <w:rPr>
+          <w:rFonts w:ascii="Arial" w:hAnsi="Arial" w:cs="Arial"/>
+          <w:lang w:val="en-US"/>
+        </w:rPr>
+        <w:t>A week later we came together to discuss and take a look at each other’s sketch</w:t>
+      </w:r>
+      <w:r>
+        <w:rPr>
+          <w:rFonts w:ascii="Arial" w:hAnsi="Arial" w:cs="Arial"/>
+          <w:lang w:val="en-US"/>
+        </w:rPr>
+        <w:t>(es)</w:t>
+      </w:r>
+      <w:r>
+        <w:rPr>
+          <w:rFonts w:ascii="Arial" w:hAnsi="Arial" w:cs="Arial"/>
+          <w:lang w:val="en-US"/>
+        </w:rPr>
+        <w:t>.</w:t>
+      </w:r>
+      <w:r>
+        <w:rPr>
+          <w:rFonts w:ascii="Arial" w:hAnsi="Arial" w:cs="Arial"/>
+          <w:lang w:val="en-US"/>
         </w:rPr>
         <w:t xml:space="preserve"> </w:t>
       </w:r>
-    </w:p>
-    <w:p>
-      <w:pPr>
-        <w:rPr>
-          <w:rFonts w:ascii="Arial" w:hAnsi="Arial" w:cs="Arial"/>
-          <w:sz w:val="24"/>
-          <w:lang w:val="en-US"/>
-        </w:rPr>
-      </w:pPr>
-      <w:r>
-        <w:rPr>
-          <w:rFonts w:ascii="Arial" w:hAnsi="Arial" w:cs="Arial"/>
-          <w:sz w:val="24"/>
-          <w:lang w:val="en-US"/>
-        </w:rPr>
-        <w:t xml:space="preserve">For this assignment we started the way we started previous assignment: by having a brainstorm session where we talked about our first ideas for this new </w:t>
-      </w:r>
-      <w:r>
-        <w:rPr>
-          <w:rFonts w:ascii="Arial" w:hAnsi="Arial" w:cs="Arial"/>
-          <w:i/>
-          <w:sz w:val="24"/>
-          <w:lang w:val="en-US"/>
-        </w:rPr>
-        <w:t xml:space="preserve">thermostat app. </w:t>
-      </w:r>
-      <w:r>
-        <w:rPr>
-          <w:rFonts w:ascii="Arial" w:hAnsi="Arial" w:cs="Arial"/>
-          <w:sz w:val="24"/>
-          <w:lang w:val="en-US"/>
-        </w:rPr>
-        <w:t xml:space="preserve">There was one thing where we immediately agreed on, namely that we were going to create this application in HTML5, </w:t>
-      </w:r>
-      <w:r>
-        <w:rPr>
-          <w:rFonts w:ascii="Arial" w:hAnsi="Arial" w:cs="Arial"/>
-          <w:sz w:val="24"/>
-          <w:lang w:val="en-US"/>
-        </w:rPr>
-        <w:t>rather than creating an</w:t>
-      </w:r>
-      <w:r>
-        <w:rPr>
-          <w:rFonts w:ascii="Arial" w:hAnsi="Arial" w:cs="Arial"/>
-          <w:sz w:val="24"/>
-          <w:lang w:val="en-US"/>
-        </w:rPr>
-        <w:t xml:space="preserve"> Android app. This because two out of three people in our group already had some sort of experience with web development, </w:t>
-      </w:r>
-      <w:r>
-        <w:rPr>
-          <w:rFonts w:ascii="Arial" w:hAnsi="Arial" w:cs="Arial"/>
-          <w:sz w:val="24"/>
-          <w:lang w:val="en-US"/>
-        </w:rPr>
-        <w:t xml:space="preserve">but no one had experience with Android apps. </w:t>
-      </w:r>
-      <w:r>
-        <w:rPr>
-          <w:rFonts w:ascii="Arial" w:hAnsi="Arial" w:cs="Arial"/>
-          <w:sz w:val="24"/>
-          <w:lang w:val="en-US"/>
-        </w:rPr>
-        <w:t>Thus for the sake of time we decided not to start digging into Android development yet.</w:t>
-      </w:r>
-    </w:p>
-    <w:p>
-      <w:pPr>
-        <w:rPr>
-          <w:rFonts w:ascii="Arial" w:hAnsi="Arial" w:cs="Arial"/>
-          <w:sz w:val="24"/>
-          <w:lang w:val="en-US"/>
-        </w:rPr>
-      </w:pPr>
-      <w:r>
-        <w:rPr>
-          <w:rFonts w:ascii="Arial" w:hAnsi="Arial" w:cs="Arial"/>
-          <w:sz w:val="24"/>
-          <w:lang w:val="en-US"/>
-        </w:rPr>
-        <w:t>We quickly decided that a slider is the way to go. It is way easier to use than just a numerical input, and it looks prettier on a display as well. We also decided on dividing our app into three different segments: Live thermostat, Schedule and a Chart page. We didn’t know yet what was going to be on the chart page, but it sounded like a pretty useful feature to have.</w:t>
-      </w:r>
-    </w:p>
-    <w:p>
-      <w:pPr>
-        <w:rPr>
-          <w:rFonts w:ascii="Arial" w:hAnsi="Arial" w:cs="Arial"/>
-          <w:sz w:val="24"/>
-          <w:lang w:val="en-US"/>
-        </w:rPr>
-      </w:pPr>
-      <w:r>
-        <w:rPr>
-          <w:rFonts w:ascii="Arial" w:hAnsi="Arial" w:cs="Arial"/>
-          <w:sz w:val="24"/>
-          <w:lang w:val="en-US"/>
-        </w:rPr>
-        <w:t xml:space="preserve">Furthermore, we have read more deeply </w:t>
-      </w:r>
-      <w:r>
-        <w:rPr>
-          <w:rFonts w:ascii="Arial" w:hAnsi="Arial" w:cs="Arial"/>
-          <w:sz w:val="24"/>
-          <w:lang w:val="en-US"/>
-        </w:rPr>
-        <w:t>into the assignment description and took note of all the requirements it should have. We then decided that it would be best to create some sketches before we would discuss more things about the app. A week later we came together to discuss and take a look at each other’s sketch.</w:t>
-      </w:r>
-    </w:p>
-    <w:p>
-      <w:pPr>
-        <w:rPr>
-          <w:rFonts w:ascii="Arial" w:hAnsi="Arial" w:cs="Arial"/>
-          <w:sz w:val="24"/>
-          <w:lang w:val="en-US"/>
-        </w:rPr>
-      </w:pPr>
+      <w:r>
+        <w:rPr>
+          <w:rFonts w:ascii="Arial" w:hAnsi="Arial" w:cs="Arial"/>
+          <w:lang w:val="en-US"/>
+        </w:rPr>
+        <w:t>Apart from all the general elements that we wanted to have in our design, e</w:t>
+      </w:r>
+      <w:r>
+        <w:rPr>
+          <w:rFonts w:ascii="Arial" w:hAnsi="Arial" w:cs="Arial"/>
+          <w:lang w:val="en-US"/>
+        </w:rPr>
+        <w:t>ach sketch had it’s good and bad sides</w:t>
+      </w:r>
+      <w:r>
+        <w:rPr>
+          <w:rFonts w:ascii="Arial" w:hAnsi="Arial" w:cs="Arial"/>
+          <w:lang w:val="en-US"/>
+        </w:rPr>
+        <w:t>.</w:t>
+      </w:r>
+      <w:r>
+        <w:rPr>
+          <w:rFonts w:ascii="Arial" w:hAnsi="Arial" w:cs="Arial"/>
+          <w:lang w:val="en-US"/>
+        </w:rPr>
+        <w:t xml:space="preserve"> </w:t>
+      </w:r>
+      <w:r>
+        <w:rPr>
+          <w:rFonts w:ascii="Arial" w:hAnsi="Arial" w:cs="Arial"/>
+          <w:lang w:val="en-US"/>
+        </w:rPr>
+        <w:t xml:space="preserve">After discussing the sketches and our ideas behind it, </w:t>
+      </w:r>
+      <w:r>
+        <w:rPr>
+          <w:rFonts w:ascii="Arial" w:hAnsi="Arial" w:cs="Arial"/>
+          <w:lang w:val="en-US"/>
+        </w:rPr>
+        <w:t xml:space="preserve">we combined multiple aspects from each sketch into the final version of our program. </w:t>
+      </w:r>
+      <w:r>
+        <w:rPr>
+          <w:rFonts w:ascii="Arial" w:hAnsi="Arial" w:cs="Arial"/>
+          <w:lang w:val="en-US"/>
+        </w:rPr>
+        <w:t xml:space="preserve">We then moved on to setting up the project repository and our project setup. </w:t>
+      </w:r>
+      <w:r>
+        <w:rPr>
+          <w:rFonts w:ascii="Arial" w:hAnsi="Arial" w:cs="Arial"/>
+          <w:lang w:val="en-US"/>
+        </w:rPr>
+        <w:t>We decided to use a fully automated setup using Node.js modules and Grunt/Bower to make changes compile</w:t>
+      </w:r>
+      <w:r>
+        <w:rPr>
+          <w:rFonts w:ascii="Arial" w:hAnsi="Arial" w:cs="Arial"/>
+          <w:lang w:val="en-US"/>
+        </w:rPr>
+        <w:t xml:space="preserve"> automatically</w:t>
+      </w:r>
+      <w:r>
+        <w:rPr>
+          <w:rFonts w:ascii="Arial" w:hAnsi="Arial" w:cs="Arial"/>
+          <w:lang w:val="en-US"/>
+        </w:rPr>
+        <w:t xml:space="preserve"> and show up immediately on the page, saving a lot of time.</w:t>
+      </w:r>
+      <w:r>
+        <w:rPr>
+          <w:rFonts w:ascii="Arial" w:hAnsi="Arial" w:cs="Arial"/>
+          <w:lang w:val="en-US"/>
+        </w:rPr>
+        <w:t xml:space="preserve"> From this moment on there is nothing more invented, and we just started working with our sketches and ideas we had in our heads. A week later the program was almost fully done</w:t>
+      </w:r>
+      <w:r>
+        <w:rPr>
+          <w:rFonts w:ascii="Arial" w:hAnsi="Arial" w:cs="Arial"/>
+          <w:lang w:val="en-US"/>
+        </w:rPr>
+        <w:t xml:space="preserve"> and only needed some final adjustments which we made together.</w:t>
+      </w:r>
+      <w:r>
+        <w:rPr>
+          <w:rFonts w:ascii="Arial" w:hAnsi="Arial" w:cs="Arial"/>
+          <w:lang w:val="en-US"/>
+        </w:rPr>
+        <w:t xml:space="preserve"> The sketches can be found in Appendix I.</w:t>
+      </w:r>
     </w:p>
     <w:p>
       <w:pPr>
         <w:pStyle w:val="Heading1"/>
         <w:rPr>
           <w:rFonts w:ascii="Arial" w:hAnsi="Arial" w:cs="Arial"/>
-          <w:lang w:val="en-US"/>
-        </w:rPr>
-      </w:pPr>
-      <w:r>
-        <w:rPr>
-          <w:rFonts w:ascii="Arial" w:hAnsi="Arial" w:cs="Arial"/>
-          <w:lang w:val="en-US"/>
-        </w:rPr>
-        <w:t>Sketch Review</w:t>
-      </w:r>
-    </w:p>
-    <w:p>
-      <w:pPr>
-        <w:rPr>
-          <w:rFonts w:ascii="Arial" w:hAnsi="Arial" w:cs="Arial"/>
-          <w:sz w:val="24"/>
-          <w:szCs w:val="24"/>
-          <w:lang w:val="en-US"/>
-        </w:rPr>
-      </w:pPr>
-      <w:r>
-        <w:rPr>
-          <w:rFonts w:ascii="Arial" w:hAnsi="Arial" w:cs="Arial"/>
-          <w:sz w:val="24"/>
-          <w:szCs w:val="24"/>
-          <w:lang w:val="en-US"/>
-        </w:rPr>
-        <w:t>Here are the sketches we came up with:</w:t>
+          <w:color w:val="auto"/>
+          <w:lang w:val="en-US"/>
+        </w:rPr>
+      </w:pPr>
+      <w:r>
+        <w:rPr>
+          <w:rFonts w:ascii="Arial" w:hAnsi="Arial" w:cs="Arial"/>
+          <w:color w:val="auto"/>
+          <w:lang w:val="en-US"/>
+        </w:rPr>
+        <w:t>Design Decisions</w:t>
+      </w:r>
+    </w:p>
+    <w:p>
+      <w:pPr>
+        <w:rPr>
+          <w:rFonts w:ascii="Arial" w:hAnsi="Arial" w:cs="Arial"/>
+          <w:lang w:val="en-US"/>
+        </w:rPr>
+      </w:pPr>
+      <w:r>
+        <w:rPr>
+          <w:rFonts w:ascii="Arial" w:hAnsi="Arial" w:cs="Arial"/>
+          <w:lang w:val="en-US"/>
+        </w:rPr>
+        <w:t>We made some decisions that</w:t>
+      </w:r>
+      <w:r>
+        <w:rPr>
+          <w:rFonts w:ascii="Arial" w:hAnsi="Arial" w:cs="Arial"/>
+          <w:lang w:val="en-US"/>
+        </w:rPr>
+        <w:t xml:space="preserve"> are not immediately obvious and should be explained before they make sense. Those are</w:t>
+      </w:r>
+      <w:r>
+        <w:rPr>
+          <w:rFonts w:ascii="Arial" w:hAnsi="Arial" w:cs="Arial"/>
+          <w:lang w:val="en-US"/>
+        </w:rPr>
+        <w:t xml:space="preserve"> noted down here:</w:t>
+      </w:r>
+    </w:p>
+    <w:p>
+      <w:pPr>
+        <w:pStyle w:val="ListParagraph"/>
+        <w:numPr>
+          <w:ilvl w:val="0"/>
+          <w:numId w:val="1"/>
+        </w:numPr>
+        <w:rPr>
+          <w:rFonts w:ascii="Arial" w:hAnsi="Arial" w:cs="Arial"/>
+          <w:lang w:val="en-US"/>
+        </w:rPr>
+      </w:pPr>
+      <w:r>
+        <w:rPr>
+          <w:rFonts w:ascii="Arial" w:hAnsi="Arial" w:cs="Arial"/>
+          <w:lang w:val="en-US"/>
+        </w:rPr>
+        <w:t>We decided to make the slider curved instead of a straight slider, because of looks and accuracy when used on a small screen (phone).</w:t>
+      </w:r>
+    </w:p>
+    <w:p>
+      <w:pPr>
+        <w:pStyle w:val="ListParagraph"/>
+        <w:numPr>
+          <w:ilvl w:val="0"/>
+          <w:numId w:val="1"/>
+        </w:numPr>
+        <w:rPr>
+          <w:rFonts w:ascii="Arial" w:hAnsi="Arial" w:cs="Arial"/>
+          <w:lang w:val="en-US"/>
+        </w:rPr>
+      </w:pPr>
+      <w:r>
+        <w:rPr>
+          <w:rFonts w:ascii="Arial" w:hAnsi="Arial" w:cs="Arial"/>
+          <w:lang w:val="en-US"/>
+        </w:rPr>
+        <w:t xml:space="preserve">We also decided to </w:t>
+      </w:r>
+      <w:r>
+        <w:rPr>
+          <w:rFonts w:ascii="Arial" w:hAnsi="Arial" w:cs="Arial"/>
+          <w:lang w:val="en-US"/>
+        </w:rPr>
+        <w:t>create a navigation bar at the top of the page instead of a drop-down list, because of the simplicity and easy navigation.</w:t>
+      </w:r>
+    </w:p>
+    <w:p>
+      <w:pPr>
+        <w:pStyle w:val="ListParagraph"/>
+        <w:numPr>
+          <w:ilvl w:val="0"/>
+          <w:numId w:val="1"/>
+        </w:numPr>
+        <w:rPr>
+          <w:rFonts w:ascii="Arial" w:hAnsi="Arial" w:cs="Arial"/>
+          <w:lang w:val="en-US"/>
+        </w:rPr>
+      </w:pPr>
+      <w:r>
+        <w:rPr>
+          <w:rFonts w:ascii="Arial" w:hAnsi="Arial" w:cs="Arial"/>
+          <w:lang w:val="en-US"/>
+        </w:rPr>
+        <w:t xml:space="preserve">We also decided to create the </w:t>
+      </w:r>
+      <w:r>
+        <w:rPr>
+          <w:rFonts w:ascii="Arial" w:hAnsi="Arial" w:cs="Arial"/>
+          <w:lang w:val="en-US"/>
+        </w:rPr>
+        <w:t>schedule</w:t>
+      </w:r>
+      <w:r>
+        <w:rPr>
+          <w:rFonts w:ascii="Arial" w:hAnsi="Arial" w:cs="Arial"/>
+          <w:lang w:val="en-US"/>
+        </w:rPr>
+        <w:t xml:space="preserve"> </w:t>
+      </w:r>
+      <w:r>
+        <w:rPr>
+          <w:rFonts w:ascii="Arial" w:hAnsi="Arial" w:cs="Arial"/>
+          <w:lang w:val="en-US"/>
+        </w:rPr>
+        <w:t>by having one tab for each day, together with a separated ‘Reset Schedule’ button. This makes it easy to navigate through the options, while k</w:t>
+      </w:r>
+      <w:r>
+        <w:rPr>
+          <w:rFonts w:ascii="Arial" w:hAnsi="Arial" w:cs="Arial"/>
+          <w:lang w:val="en-US"/>
+        </w:rPr>
+        <w:t>eeping it light on mobile devices</w:t>
+      </w:r>
+      <w:r>
+        <w:rPr>
+          <w:rFonts w:ascii="Arial" w:hAnsi="Arial" w:cs="Arial"/>
+          <w:lang w:val="en-US"/>
+        </w:rPr>
+        <w:t>.</w:t>
+      </w:r>
+    </w:p>
+    <w:p>
+      <w:pPr>
+        <w:pStyle w:val="ListParagraph"/>
+        <w:numPr>
+          <w:ilvl w:val="0"/>
+          <w:numId w:val="1"/>
+        </w:numPr>
+        <w:rPr>
+          <w:rFonts w:ascii="Arial" w:hAnsi="Arial" w:cs="Arial"/>
+          <w:lang w:val="en-US"/>
+        </w:rPr>
+      </w:pPr>
+      <w:r>
+        <w:rPr>
+          <w:rFonts w:ascii="Arial" w:hAnsi="Arial" w:cs="Arial"/>
+          <w:lang w:val="en-US"/>
+        </w:rPr>
+        <w:t>Lastly we decided to give the background a subtle color, but not too bright or too ‘deep’. This creates a soft finish of the page, making it pleasant to look at.</w:t>
+      </w:r>
+    </w:p>
+    <w:p>
+      <w:pPr>
+        <w:pStyle w:val="Heading1"/>
+        <w:tabs>
+          <w:tab w:val="left" w:pos="952"/>
+        </w:tabs>
+        <w:jc w:val="center"/>
+        <w:rPr>
+          <w:rFonts w:ascii="Arial" w:hAnsi="Arial" w:cs="Arial"/>
+          <w:color w:val="auto"/>
+          <w:szCs w:val="22"/>
+          <w:lang w:val="en-US"/>
+        </w:rPr>
+      </w:pPr>
+      <w:r>
+        <w:rPr>
+          <w:rFonts w:ascii="Arial" w:hAnsi="Arial" w:cs="Arial"/>
+          <w:color w:val="auto"/>
+          <w:lang w:val="en-US"/>
+        </w:rPr>
+        <w:lastRenderedPageBreak/>
+        <w:t>Appendix I - Sketches</w:t>
       </w:r>
     </w:p>
     <w:p>
       <w:pPr>
         <w:keepNext/>
+        <w:rPr>
+          <w:lang w:val="en-US"/>
+        </w:rPr>
+      </w:pPr>
+    </w:p>
+    <w:p>
+      <w:pPr>
+        <w:pStyle w:val="Caption"/>
+        <w:rPr>
+          <w:color w:val="auto"/>
+          <w:lang w:val="en-US"/>
+        </w:rPr>
       </w:pPr>
       <w:r>
         <w:rPr>
           <w:rFonts w:ascii="Arial" w:hAnsi="Arial" w:cs="Arial"/>
           <w:noProof/>
+          <w:color w:val="auto"/>
           <w:sz w:val="24"/>
           <w:szCs w:val="24"/>
           <w:lang w:eastAsia="nl-NL"/>
         </w:rPr>
-        <w:lastRenderedPageBreak/>
         <w:drawing>
           <wp:anchor distT="0" distB="0" distL="114300" distR="114300" simplePos="0" relativeHeight="251658240" behindDoc="0" locked="0" layoutInCell="1" allowOverlap="1">
-            <wp:simplePos x="914400" y="914400"/>
+            <wp:simplePos x="0" y="0"/>
             <wp:positionH relativeFrom="margin">
               <wp:align>left</wp:align>
             </wp:positionH>
             <wp:positionV relativeFrom="margin">
-              <wp:align>top</wp:align>
+              <wp:posOffset>620201</wp:posOffset>
             </wp:positionV>
-            <wp:extent cx="4689149" cy="8345168"/>
-            <wp:effectExtent l="0" t="0" r="0" b="0"/>
+            <wp:extent cx="4126230" cy="7343775"/>
+            <wp:effectExtent l="0" t="0" r="7620" b="9525"/>
             <wp:wrapSquare wrapText="bothSides"/>
             <wp:docPr id="1" name="Picture 1"/>
             <wp:cNvGraphicFramePr>
@@ -549,7 +855,7 @@
                     <pic:cNvPicPr/>
                   </pic:nvPicPr>
                   <pic:blipFill>
-                    <a:blip r:embed="rId4">
+                    <a:blip r:embed="rId5">
                       <a:extLst>
                         <a:ext uri="{28A0092B-C50C-407E-A947-70E740481C1C}">
                           <a14:useLocalDpi xmlns:a14="http://schemas.microsoft.com/office/drawing/2010/main" val="0"/>
@@ -563,7 +869,7 @@
                   <pic:spPr>
                     <a:xfrm>
                       <a:off x="0" y="0"/>
-                      <a:ext cx="4689149" cy="8345168"/>
+                      <a:ext cx="4126230" cy="7343775"/>
                     </a:xfrm>
                     <a:prstGeom prst="rect">
                       <a:avLst/>
@@ -572,6 +878,12 @@
                 </pic:pic>
               </a:graphicData>
             </a:graphic>
+            <wp14:sizeRelH relativeFrom="margin">
+              <wp14:pctWidth>0</wp14:pctWidth>
+            </wp14:sizeRelH>
+            <wp14:sizeRelV relativeFrom="margin">
+              <wp14:pctHeight>0</wp14:pctHeight>
+            </wp14:sizeRelV>
           </wp:anchor>
         </w:drawing>
       </w:r>
@@ -580,261 +892,258 @@
       <w:pPr>
         <w:pStyle w:val="Caption"/>
         <w:rPr>
-          <w:lang w:val="en-US"/>
-        </w:rPr>
-      </w:pPr>
-    </w:p>
-    <w:p>
-      <w:pPr>
-        <w:pStyle w:val="Caption"/>
-        <w:rPr>
-          <w:lang w:val="en-US"/>
-        </w:rPr>
-      </w:pPr>
-    </w:p>
-    <w:p>
-      <w:pPr>
-        <w:pStyle w:val="Caption"/>
-        <w:rPr>
-          <w:lang w:val="en-US"/>
-        </w:rPr>
-      </w:pPr>
-    </w:p>
-    <w:p>
-      <w:pPr>
-        <w:pStyle w:val="Caption"/>
-        <w:rPr>
-          <w:lang w:val="en-US"/>
-        </w:rPr>
-      </w:pPr>
-    </w:p>
-    <w:p>
-      <w:pPr>
-        <w:pStyle w:val="Caption"/>
-        <w:rPr>
-          <w:lang w:val="en-US"/>
-        </w:rPr>
-      </w:pPr>
-    </w:p>
-    <w:p>
-      <w:pPr>
-        <w:pStyle w:val="Caption"/>
-        <w:rPr>
-          <w:lang w:val="en-US"/>
-        </w:rPr>
-      </w:pPr>
-    </w:p>
-    <w:p>
-      <w:pPr>
-        <w:pStyle w:val="Caption"/>
-        <w:rPr>
-          <w:lang w:val="en-US"/>
-        </w:rPr>
-      </w:pPr>
-    </w:p>
-    <w:p>
-      <w:pPr>
-        <w:pStyle w:val="Caption"/>
-        <w:rPr>
-          <w:lang w:val="en-US"/>
-        </w:rPr>
-      </w:pPr>
-    </w:p>
-    <w:p>
-      <w:pPr>
-        <w:pStyle w:val="Caption"/>
-        <w:rPr>
-          <w:lang w:val="en-US"/>
-        </w:rPr>
-      </w:pPr>
-    </w:p>
-    <w:p>
-      <w:pPr>
-        <w:pStyle w:val="Caption"/>
-        <w:rPr>
-          <w:lang w:val="en-US"/>
-        </w:rPr>
-      </w:pPr>
-    </w:p>
-    <w:p>
-      <w:pPr>
-        <w:pStyle w:val="Caption"/>
-        <w:rPr>
-          <w:lang w:val="en-US"/>
-        </w:rPr>
-      </w:pPr>
-    </w:p>
-    <w:p>
-      <w:pPr>
-        <w:pStyle w:val="Caption"/>
-        <w:rPr>
-          <w:lang w:val="en-US"/>
-        </w:rPr>
-      </w:pPr>
-    </w:p>
-    <w:p>
-      <w:pPr>
-        <w:pStyle w:val="Caption"/>
-        <w:rPr>
-          <w:lang w:val="en-US"/>
-        </w:rPr>
-      </w:pPr>
-    </w:p>
-    <w:p>
-      <w:pPr>
-        <w:pStyle w:val="Caption"/>
-        <w:rPr>
-          <w:lang w:val="en-US"/>
-        </w:rPr>
-      </w:pPr>
-    </w:p>
-    <w:p>
-      <w:pPr>
-        <w:pStyle w:val="Caption"/>
-        <w:rPr>
-          <w:lang w:val="en-US"/>
-        </w:rPr>
-      </w:pPr>
-    </w:p>
-    <w:p>
-      <w:pPr>
-        <w:pStyle w:val="Caption"/>
-        <w:rPr>
-          <w:lang w:val="en-US"/>
-        </w:rPr>
-      </w:pPr>
-    </w:p>
-    <w:p>
-      <w:pPr>
-        <w:pStyle w:val="Caption"/>
-        <w:rPr>
-          <w:lang w:val="en-US"/>
-        </w:rPr>
-      </w:pPr>
-    </w:p>
-    <w:p>
-      <w:pPr>
-        <w:pStyle w:val="Caption"/>
-        <w:rPr>
-          <w:lang w:val="en-US"/>
-        </w:rPr>
-      </w:pPr>
-    </w:p>
-    <w:p>
-      <w:pPr>
-        <w:pStyle w:val="Caption"/>
-        <w:rPr>
-          <w:lang w:val="en-US"/>
-        </w:rPr>
-      </w:pPr>
-    </w:p>
-    <w:p>
-      <w:pPr>
-        <w:pStyle w:val="Caption"/>
-        <w:rPr>
-          <w:lang w:val="en-US"/>
-        </w:rPr>
-      </w:pPr>
-    </w:p>
-    <w:p>
-      <w:pPr>
-        <w:pStyle w:val="Caption"/>
-        <w:rPr>
-          <w:lang w:val="en-US"/>
-        </w:rPr>
-      </w:pPr>
-    </w:p>
-    <w:p>
-      <w:pPr>
-        <w:pStyle w:val="Caption"/>
-        <w:rPr>
-          <w:lang w:val="en-US"/>
-        </w:rPr>
-      </w:pPr>
-    </w:p>
-    <w:p>
-      <w:pPr>
-        <w:pStyle w:val="Caption"/>
-        <w:rPr>
-          <w:lang w:val="en-US"/>
-        </w:rPr>
-      </w:pPr>
-    </w:p>
-    <w:p>
-      <w:pPr>
-        <w:pStyle w:val="Caption"/>
-        <w:rPr>
-          <w:lang w:val="en-US"/>
-        </w:rPr>
-      </w:pPr>
-    </w:p>
-    <w:p>
-      <w:pPr>
-        <w:pStyle w:val="Caption"/>
-        <w:rPr>
-          <w:lang w:val="en-US"/>
-        </w:rPr>
-      </w:pPr>
-    </w:p>
-    <w:p>
-      <w:pPr>
-        <w:pStyle w:val="Caption"/>
-        <w:rPr>
-          <w:lang w:val="en-US"/>
-        </w:rPr>
-      </w:pPr>
-    </w:p>
-    <w:p>
-      <w:pPr>
-        <w:pStyle w:val="Caption"/>
-        <w:rPr>
-          <w:lang w:val="en-US"/>
-        </w:rPr>
-      </w:pPr>
-    </w:p>
-    <w:p>
-      <w:pPr>
-        <w:pStyle w:val="Caption"/>
-        <w:rPr>
-          <w:lang w:val="en-US"/>
-        </w:rPr>
-      </w:pPr>
-    </w:p>
-    <w:p>
-      <w:pPr>
-        <w:pStyle w:val="Caption"/>
-        <w:rPr>
-          <w:lang w:val="en-US"/>
-        </w:rPr>
-      </w:pPr>
-    </w:p>
-    <w:p>
-      <w:pPr>
-        <w:pStyle w:val="Caption"/>
-        <w:rPr>
-          <w:lang w:val="en-US"/>
-        </w:rPr>
-      </w:pPr>
-    </w:p>
-    <w:p>
-      <w:pPr>
-        <w:pStyle w:val="Caption"/>
-        <w:rPr>
-          <w:lang w:val="en-US"/>
-        </w:rPr>
-      </w:pPr>
-    </w:p>
-    <w:p>
-      <w:pPr>
-        <w:pStyle w:val="Caption"/>
-        <w:rPr>
-          <w:rFonts w:ascii="Arial" w:hAnsi="Arial" w:cs="Arial"/>
-          <w:lang w:val="en-US"/>
-        </w:rPr>
-      </w:pPr>
-      <w:r>
-        <w:rPr>
-          <w:rFonts w:ascii="Arial" w:hAnsi="Arial" w:cs="Arial"/>
+          <w:color w:val="auto"/>
+          <w:lang w:val="en-US"/>
+        </w:rPr>
+      </w:pPr>
+    </w:p>
+    <w:p>
+      <w:pPr>
+        <w:pStyle w:val="Caption"/>
+        <w:rPr>
+          <w:color w:val="auto"/>
+          <w:lang w:val="en-US"/>
+        </w:rPr>
+      </w:pPr>
+    </w:p>
+    <w:p>
+      <w:pPr>
+        <w:pStyle w:val="Caption"/>
+        <w:rPr>
+          <w:color w:val="auto"/>
+          <w:lang w:val="en-US"/>
+        </w:rPr>
+      </w:pPr>
+    </w:p>
+    <w:p>
+      <w:pPr>
+        <w:pStyle w:val="Caption"/>
+        <w:rPr>
+          <w:color w:val="auto"/>
+          <w:lang w:val="en-US"/>
+        </w:rPr>
+      </w:pPr>
+    </w:p>
+    <w:p>
+      <w:pPr>
+        <w:pStyle w:val="Caption"/>
+        <w:rPr>
+          <w:color w:val="auto"/>
+          <w:lang w:val="en-US"/>
+        </w:rPr>
+      </w:pPr>
+    </w:p>
+    <w:p>
+      <w:pPr>
+        <w:pStyle w:val="Caption"/>
+        <w:rPr>
+          <w:color w:val="auto"/>
+          <w:lang w:val="en-US"/>
+        </w:rPr>
+      </w:pPr>
+    </w:p>
+    <w:p>
+      <w:pPr>
+        <w:pStyle w:val="Caption"/>
+        <w:rPr>
+          <w:color w:val="auto"/>
+          <w:lang w:val="en-US"/>
+        </w:rPr>
+      </w:pPr>
+    </w:p>
+    <w:p>
+      <w:pPr>
+        <w:pStyle w:val="Caption"/>
+        <w:rPr>
+          <w:color w:val="auto"/>
+          <w:lang w:val="en-US"/>
+        </w:rPr>
+      </w:pPr>
+    </w:p>
+    <w:p>
+      <w:pPr>
+        <w:pStyle w:val="Caption"/>
+        <w:rPr>
+          <w:color w:val="auto"/>
+          <w:lang w:val="en-US"/>
+        </w:rPr>
+      </w:pPr>
+    </w:p>
+    <w:p>
+      <w:pPr>
+        <w:pStyle w:val="Caption"/>
+        <w:rPr>
+          <w:color w:val="auto"/>
+          <w:lang w:val="en-US"/>
+        </w:rPr>
+      </w:pPr>
+    </w:p>
+    <w:p>
+      <w:pPr>
+        <w:pStyle w:val="Caption"/>
+        <w:rPr>
+          <w:color w:val="auto"/>
+          <w:lang w:val="en-US"/>
+        </w:rPr>
+      </w:pPr>
+    </w:p>
+    <w:p>
+      <w:pPr>
+        <w:pStyle w:val="Caption"/>
+        <w:rPr>
+          <w:color w:val="auto"/>
+          <w:lang w:val="en-US"/>
+        </w:rPr>
+      </w:pPr>
+    </w:p>
+    <w:p>
+      <w:pPr>
+        <w:pStyle w:val="Caption"/>
+        <w:rPr>
+          <w:color w:val="auto"/>
+          <w:lang w:val="en-US"/>
+        </w:rPr>
+      </w:pPr>
+    </w:p>
+    <w:p>
+      <w:pPr>
+        <w:pStyle w:val="Caption"/>
+        <w:rPr>
+          <w:color w:val="auto"/>
+          <w:lang w:val="en-US"/>
+        </w:rPr>
+      </w:pPr>
+    </w:p>
+    <w:p>
+      <w:pPr>
+        <w:pStyle w:val="Caption"/>
+        <w:rPr>
+          <w:color w:val="auto"/>
+          <w:lang w:val="en-US"/>
+        </w:rPr>
+      </w:pPr>
+    </w:p>
+    <w:p>
+      <w:pPr>
+        <w:pStyle w:val="Caption"/>
+        <w:rPr>
+          <w:color w:val="auto"/>
+          <w:lang w:val="en-US"/>
+        </w:rPr>
+      </w:pPr>
+    </w:p>
+    <w:p>
+      <w:pPr>
+        <w:pStyle w:val="Caption"/>
+        <w:rPr>
+          <w:color w:val="auto"/>
+          <w:lang w:val="en-US"/>
+        </w:rPr>
+      </w:pPr>
+    </w:p>
+    <w:p>
+      <w:pPr>
+        <w:pStyle w:val="Caption"/>
+        <w:rPr>
+          <w:color w:val="auto"/>
+          <w:lang w:val="en-US"/>
+        </w:rPr>
+      </w:pPr>
+    </w:p>
+    <w:p>
+      <w:pPr>
+        <w:pStyle w:val="Caption"/>
+        <w:rPr>
+          <w:color w:val="auto"/>
+          <w:lang w:val="en-US"/>
+        </w:rPr>
+      </w:pPr>
+    </w:p>
+    <w:p>
+      <w:pPr>
+        <w:pStyle w:val="Caption"/>
+        <w:rPr>
+          <w:color w:val="auto"/>
+          <w:lang w:val="en-US"/>
+        </w:rPr>
+      </w:pPr>
+    </w:p>
+    <w:p>
+      <w:pPr>
+        <w:pStyle w:val="Caption"/>
+        <w:rPr>
+          <w:color w:val="auto"/>
+          <w:lang w:val="en-US"/>
+        </w:rPr>
+      </w:pPr>
+    </w:p>
+    <w:p>
+      <w:pPr>
+        <w:pStyle w:val="Caption"/>
+        <w:rPr>
+          <w:color w:val="auto"/>
+          <w:lang w:val="en-US"/>
+        </w:rPr>
+      </w:pPr>
+    </w:p>
+    <w:p>
+      <w:pPr>
+        <w:pStyle w:val="Caption"/>
+        <w:rPr>
+          <w:color w:val="auto"/>
+          <w:lang w:val="en-US"/>
+        </w:rPr>
+      </w:pPr>
+    </w:p>
+    <w:p>
+      <w:pPr>
+        <w:pStyle w:val="Caption"/>
+        <w:rPr>
+          <w:color w:val="auto"/>
+          <w:lang w:val="en-US"/>
+        </w:rPr>
+      </w:pPr>
+    </w:p>
+    <w:p>
+      <w:pPr>
+        <w:pStyle w:val="Caption"/>
+        <w:rPr>
+          <w:color w:val="auto"/>
+          <w:lang w:val="en-US"/>
+        </w:rPr>
+      </w:pPr>
+    </w:p>
+    <w:p>
+      <w:pPr>
+        <w:pStyle w:val="Caption"/>
+        <w:rPr>
+          <w:color w:val="auto"/>
+          <w:lang w:val="en-US"/>
+        </w:rPr>
+      </w:pPr>
+    </w:p>
+    <w:p>
+      <w:pPr>
+        <w:pStyle w:val="Caption"/>
+        <w:rPr>
+          <w:color w:val="auto"/>
+          <w:lang w:val="en-US"/>
+        </w:rPr>
+      </w:pPr>
+    </w:p>
+    <w:p>
+      <w:pPr>
+        <w:pStyle w:val="Caption"/>
+        <w:rPr>
+          <w:rFonts w:ascii="Arial" w:hAnsi="Arial" w:cs="Arial"/>
+          <w:color w:val="auto"/>
+          <w:lang w:val="en-US"/>
+        </w:rPr>
+      </w:pPr>
+      <w:r>
+        <w:rPr>
+          <w:rFonts w:ascii="Arial" w:hAnsi="Arial" w:cs="Arial"/>
+          <w:color w:val="auto"/>
           <w:lang w:val="en-US"/>
         </w:rPr>
         <w:t xml:space="preserve">Figure </w:t>
@@ -842,12 +1151,14 @@
       <w:r>
         <w:rPr>
           <w:rFonts w:ascii="Arial" w:hAnsi="Arial" w:cs="Arial"/>
+          <w:color w:val="auto"/>
         </w:rPr>
         <w:fldChar w:fldCharType="begin"/>
       </w:r>
       <w:r>
         <w:rPr>
           <w:rFonts w:ascii="Arial" w:hAnsi="Arial" w:cs="Arial"/>
+          <w:color w:val="auto"/>
           <w:lang w:val="en-US"/>
         </w:rPr>
         <w:instrText xml:space="preserve"> SEQ Figuur \* ARABIC </w:instrText>
@@ -855,6 +1166,7 @@
       <w:r>
         <w:rPr>
           <w:rFonts w:ascii="Arial" w:hAnsi="Arial" w:cs="Arial"/>
+          <w:color w:val="auto"/>
         </w:rPr>
         <w:fldChar w:fldCharType="separate"/>
       </w:r>
@@ -862,6 +1174,7 @@
         <w:rPr>
           <w:rFonts w:ascii="Arial" w:hAnsi="Arial" w:cs="Arial"/>
           <w:noProof/>
+          <w:color w:val="auto"/>
           <w:lang w:val="en-US"/>
         </w:rPr>
         <w:t>1</w:t>
@@ -869,12 +1182,14 @@
       <w:r>
         <w:rPr>
           <w:rFonts w:ascii="Arial" w:hAnsi="Arial" w:cs="Arial"/>
+          <w:color w:val="auto"/>
         </w:rPr>
         <w:fldChar w:fldCharType="end"/>
       </w:r>
       <w:r>
         <w:rPr>
           <w:rFonts w:ascii="Arial" w:hAnsi="Arial" w:cs="Arial"/>
+          <w:color w:val="auto"/>
           <w:lang w:val="en-US"/>
         </w:rPr>
         <w:t xml:space="preserve"> Schedule page overview by Bas</w:t>
@@ -906,7 +1221,7 @@
                     <pic:cNvPicPr/>
                   </pic:nvPicPr>
                   <pic:blipFill>
-                    <a:blip r:embed="rId5">
+                    <a:blip r:embed="rId6">
                       <a:extLst>
                         <a:ext uri="{28A0092B-C50C-407E-A947-70E740481C1C}">
                           <a14:useLocalDpi xmlns:a14="http://schemas.microsoft.com/office/drawing/2010/main" val="0"/>
@@ -938,32 +1253,29 @@
         <w:pStyle w:val="Caption"/>
         <w:rPr>
           <w:rFonts w:ascii="Arial" w:hAnsi="Arial" w:cs="Arial"/>
-          <w:lang w:val="en-US"/>
-        </w:rPr>
-      </w:pPr>
-      <w:r>
-        <w:rPr>
-          <w:rFonts w:ascii="Arial" w:hAnsi="Arial" w:cs="Arial"/>
-          <w:lang w:val="en-US"/>
-        </w:rPr>
-        <w:t>Figure</w:t>
-      </w:r>
-      <w:r>
-        <w:rPr>
-          <w:rFonts w:ascii="Arial" w:hAnsi="Arial" w:cs="Arial"/>
-          <w:lang w:val="en-US"/>
-        </w:rPr>
-        <w:t xml:space="preserve"> </w:t>
-      </w:r>
-      <w:r>
-        <w:rPr>
-          <w:rFonts w:ascii="Arial" w:hAnsi="Arial" w:cs="Arial"/>
+          <w:color w:val="auto"/>
+          <w:lang w:val="en-US"/>
+        </w:rPr>
+      </w:pPr>
+      <w:r>
+        <w:rPr>
+          <w:rFonts w:ascii="Arial" w:hAnsi="Arial" w:cs="Arial"/>
+          <w:color w:val="auto"/>
+          <w:lang w:val="en-US"/>
+        </w:rPr>
+        <w:t xml:space="preserve">Figure </w:t>
+      </w:r>
+      <w:r>
+        <w:rPr>
+          <w:rFonts w:ascii="Arial" w:hAnsi="Arial" w:cs="Arial"/>
+          <w:color w:val="auto"/>
         </w:rPr>
         <w:fldChar w:fldCharType="begin"/>
       </w:r>
       <w:r>
         <w:rPr>
           <w:rFonts w:ascii="Arial" w:hAnsi="Arial" w:cs="Arial"/>
+          <w:color w:val="auto"/>
           <w:lang w:val="en-US"/>
         </w:rPr>
         <w:instrText xml:space="preserve"> SEQ Figuur \* ARABIC </w:instrText>
@@ -971,6 +1283,7 @@
       <w:r>
         <w:rPr>
           <w:rFonts w:ascii="Arial" w:hAnsi="Arial" w:cs="Arial"/>
+          <w:color w:val="auto"/>
         </w:rPr>
         <w:fldChar w:fldCharType="separate"/>
       </w:r>
@@ -978,6 +1291,7 @@
         <w:rPr>
           <w:rFonts w:ascii="Arial" w:hAnsi="Arial" w:cs="Arial"/>
           <w:noProof/>
+          <w:color w:val="auto"/>
           <w:lang w:val="en-US"/>
         </w:rPr>
         <w:t>2</w:t>
@@ -985,12 +1299,14 @@
       <w:r>
         <w:rPr>
           <w:rFonts w:ascii="Arial" w:hAnsi="Arial" w:cs="Arial"/>
+          <w:color w:val="auto"/>
         </w:rPr>
         <w:fldChar w:fldCharType="end"/>
       </w:r>
       <w:r>
         <w:rPr>
           <w:rFonts w:ascii="Arial" w:hAnsi="Arial" w:cs="Arial"/>
+          <w:color w:val="auto"/>
           <w:lang w:val="en-US"/>
         </w:rPr>
         <w:t xml:space="preserve"> Schedule and live thermostat overview by Sander</w:t>
@@ -1022,7 +1338,7 @@
                     <pic:cNvPicPr/>
                   </pic:nvPicPr>
                   <pic:blipFill>
-                    <a:blip r:embed="rId6">
+                    <a:blip r:embed="rId7">
                       <a:extLst>
                         <a:ext uri="{28A0092B-C50C-407E-A947-70E740481C1C}">
                           <a14:useLocalDpi xmlns:a14="http://schemas.microsoft.com/office/drawing/2010/main" val="0"/>
@@ -1054,38 +1370,37 @@
         <w:pStyle w:val="Caption"/>
         <w:rPr>
           <w:rFonts w:ascii="Arial" w:hAnsi="Arial" w:cs="Arial"/>
-          <w:lang w:val="en-US"/>
-        </w:rPr>
-      </w:pPr>
-      <w:proofErr w:type="spellStart"/>
-      <w:r>
-        <w:rPr>
-          <w:rFonts w:ascii="Arial" w:hAnsi="Arial" w:cs="Arial"/>
-        </w:rPr>
-        <w:t>Figure</w:t>
-      </w:r>
-      <w:proofErr w:type="spellEnd"/>
-      <w:r>
-        <w:rPr>
-          <w:rFonts w:ascii="Arial" w:hAnsi="Arial" w:cs="Arial"/>
-        </w:rPr>
-        <w:t xml:space="preserve"> </w:t>
-      </w:r>
-      <w:r>
-        <w:rPr>
-          <w:rFonts w:ascii="Arial" w:hAnsi="Arial" w:cs="Arial"/>
+          <w:color w:val="auto"/>
+          <w:lang w:val="en-US"/>
+        </w:rPr>
+      </w:pPr>
+      <w:r>
+        <w:rPr>
+          <w:rFonts w:ascii="Arial" w:hAnsi="Arial" w:cs="Arial"/>
+          <w:color w:val="auto"/>
+          <w:lang w:val="en-US"/>
+        </w:rPr>
+        <w:t xml:space="preserve">Figure </w:t>
+      </w:r>
+      <w:r>
+        <w:rPr>
+          <w:rFonts w:ascii="Arial" w:hAnsi="Arial" w:cs="Arial"/>
+          <w:color w:val="auto"/>
         </w:rPr>
         <w:fldChar w:fldCharType="begin"/>
       </w:r>
       <w:r>
         <w:rPr>
           <w:rFonts w:ascii="Arial" w:hAnsi="Arial" w:cs="Arial"/>
+          <w:color w:val="auto"/>
+          <w:lang w:val="en-US"/>
         </w:rPr>
         <w:instrText xml:space="preserve"> SEQ Figuur \* ARABIC </w:instrText>
       </w:r>
       <w:r>
         <w:rPr>
           <w:rFonts w:ascii="Arial" w:hAnsi="Arial" w:cs="Arial"/>
+          <w:color w:val="auto"/>
         </w:rPr>
         <w:fldChar w:fldCharType="separate"/>
       </w:r>
@@ -1093,51 +1408,289 @@
         <w:rPr>
           <w:rFonts w:ascii="Arial" w:hAnsi="Arial" w:cs="Arial"/>
           <w:noProof/>
+          <w:color w:val="auto"/>
+          <w:lang w:val="en-US"/>
         </w:rPr>
         <w:t>3</w:t>
       </w:r>
       <w:r>
         <w:rPr>
           <w:rFonts w:ascii="Arial" w:hAnsi="Arial" w:cs="Arial"/>
+          <w:color w:val="auto"/>
         </w:rPr>
         <w:fldChar w:fldCharType="end"/>
       </w:r>
       <w:r>
         <w:rPr>
           <w:rFonts w:ascii="Arial" w:hAnsi="Arial" w:cs="Arial"/>
+          <w:color w:val="auto"/>
+          <w:lang w:val="en-US"/>
         </w:rPr>
         <w:t xml:space="preserve"> More </w:t>
       </w:r>
-      <w:proofErr w:type="spellStart"/>
-      <w:r>
-        <w:rPr>
-          <w:rFonts w:ascii="Arial" w:hAnsi="Arial" w:cs="Arial"/>
-        </w:rPr>
-        <w:t>overviews</w:t>
-      </w:r>
-      <w:proofErr w:type="spellEnd"/>
-      <w:r>
-        <w:rPr>
-          <w:rFonts w:ascii="Arial" w:hAnsi="Arial" w:cs="Arial"/>
-        </w:rPr>
-        <w:t xml:space="preserve"> </w:t>
-      </w:r>
-      <w:proofErr w:type="spellStart"/>
-      <w:r>
-        <w:rPr>
-          <w:rFonts w:ascii="Arial" w:hAnsi="Arial" w:cs="Arial"/>
-        </w:rPr>
-        <w:t>by</w:t>
-      </w:r>
-      <w:proofErr w:type="spellEnd"/>
-      <w:r>
-        <w:rPr>
-          <w:rFonts w:ascii="Arial" w:hAnsi="Arial" w:cs="Arial"/>
-        </w:rPr>
-        <w:t xml:space="preserve"> Sander</w:t>
-      </w:r>
-      <w:bookmarkStart w:id="0" w:name="_GoBack"/>
-      <w:bookmarkEnd w:id="0"/>
+      <w:r>
+        <w:rPr>
+          <w:rFonts w:ascii="Arial" w:hAnsi="Arial" w:cs="Arial"/>
+          <w:color w:val="auto"/>
+          <w:lang w:val="en-US"/>
+        </w:rPr>
+        <w:t>overview</w:t>
+      </w:r>
+      <w:r>
+        <w:rPr>
+          <w:rFonts w:ascii="Arial" w:hAnsi="Arial" w:cs="Arial"/>
+          <w:color w:val="auto"/>
+          <w:lang w:val="en-US"/>
+        </w:rPr>
+        <w:t>s</w:t>
+      </w:r>
+      <w:r>
+        <w:rPr>
+          <w:rFonts w:ascii="Arial" w:hAnsi="Arial" w:cs="Arial"/>
+          <w:color w:val="auto"/>
+          <w:lang w:val="en-US"/>
+        </w:rPr>
+        <w:t xml:space="preserve"> by Sander</w:t>
+      </w:r>
+    </w:p>
+    <w:p>
+      <w:pPr>
+        <w:keepNext/>
+      </w:pPr>
+      <w:r>
+        <w:rPr>
+          <w:noProof/>
+          <w:lang w:eastAsia="nl-NL"/>
+        </w:rPr>
+        <w:lastRenderedPageBreak/>
+        <w:drawing>
+          <wp:inline distT="0" distB="0" distL="0" distR="0">
+            <wp:extent cx="5731510" cy="7642225"/>
+            <wp:effectExtent l="0" t="0" r="2540" b="0"/>
+            <wp:docPr id="4" name="Picture 4"/>
+            <wp:cNvGraphicFramePr>
+              <a:graphicFrameLocks xmlns:a="http://schemas.openxmlformats.org/drawingml/2006/main" noChangeAspect="1"/>
+            </wp:cNvGraphicFramePr>
+            <a:graphic xmlns:a="http://schemas.openxmlformats.org/drawingml/2006/main">
+              <a:graphicData uri="http://schemas.openxmlformats.org/drawingml/2006/picture">
+                <pic:pic xmlns:pic="http://schemas.openxmlformats.org/drawingml/2006/picture">
+                  <pic:nvPicPr>
+                    <pic:cNvPr id="4" name="Temp_Luke.jpeg"/>
+                    <pic:cNvPicPr/>
+                  </pic:nvPicPr>
+                  <pic:blipFill>
+                    <a:blip r:embed="rId8">
+                      <a:extLst>
+                        <a:ext uri="{28A0092B-C50C-407E-A947-70E740481C1C}">
+                          <a14:useLocalDpi xmlns:a14="http://schemas.microsoft.com/office/drawing/2010/main" val="0"/>
+                        </a:ext>
+                      </a:extLst>
+                    </a:blip>
+                    <a:stretch>
+                      <a:fillRect/>
+                    </a:stretch>
+                  </pic:blipFill>
+                  <pic:spPr>
+                    <a:xfrm>
+                      <a:off x="0" y="0"/>
+                      <a:ext cx="5731510" cy="7642225"/>
+                    </a:xfrm>
+                    <a:prstGeom prst="rect">
+                      <a:avLst/>
+                    </a:prstGeom>
+                  </pic:spPr>
+                </pic:pic>
+              </a:graphicData>
+            </a:graphic>
+          </wp:inline>
+        </w:drawing>
+      </w:r>
+    </w:p>
+    <w:p>
+      <w:pPr>
+        <w:pStyle w:val="Caption"/>
+        <w:rPr>
+          <w:color w:val="auto"/>
+          <w:lang w:val="en-US"/>
+        </w:rPr>
+      </w:pPr>
+      <w:r>
+        <w:rPr>
+          <w:color w:val="auto"/>
+          <w:lang w:val="en-US"/>
+        </w:rPr>
+        <w:t xml:space="preserve">Figure </w:t>
+      </w:r>
+      <w:r>
+        <w:rPr>
+          <w:color w:val="auto"/>
+        </w:rPr>
+        <w:fldChar w:fldCharType="begin"/>
+      </w:r>
+      <w:r>
+        <w:rPr>
+          <w:color w:val="auto"/>
+          <w:lang w:val="en-US"/>
+        </w:rPr>
+        <w:instrText xml:space="preserve"> SEQ Figuur \* ARABIC </w:instrText>
+      </w:r>
+      <w:r>
+        <w:rPr>
+          <w:color w:val="auto"/>
+        </w:rPr>
+        <w:fldChar w:fldCharType="separate"/>
+      </w:r>
+      <w:r>
+        <w:rPr>
+          <w:noProof/>
+          <w:color w:val="auto"/>
+          <w:lang w:val="en-US"/>
+        </w:rPr>
+        <w:t>4</w:t>
+      </w:r>
+      <w:r>
+        <w:rPr>
+          <w:color w:val="auto"/>
+        </w:rPr>
+        <w:fldChar w:fldCharType="end"/>
+      </w:r>
+      <w:r>
+        <w:rPr>
+          <w:color w:val="auto"/>
+          <w:lang w:val="en-US"/>
+        </w:rPr>
+        <w:t xml:space="preserve"> Live Thermostat Overview by Luke</w:t>
+      </w:r>
+    </w:p>
+    <w:p>
+      <w:pPr>
+        <w:rPr>
+          <w:lang w:val="en-US"/>
+        </w:rPr>
+      </w:pPr>
+    </w:p>
+    <w:p>
+      <w:pPr>
+        <w:rPr>
+          <w:lang w:val="en-US"/>
+        </w:rPr>
+      </w:pPr>
+    </w:p>
+    <w:p>
+      <w:pPr>
+        <w:rPr>
+          <w:lang w:val="en-US"/>
+        </w:rPr>
+      </w:pPr>
+    </w:p>
+    <w:p>
+      <w:pPr>
+        <w:keepNext/>
+      </w:pPr>
+      <w:r>
+        <w:rPr>
+          <w:noProof/>
+          <w:lang w:eastAsia="nl-NL"/>
+        </w:rPr>
+        <w:lastRenderedPageBreak/>
+        <w:drawing>
+          <wp:inline distT="0" distB="0" distL="0" distR="0">
+            <wp:extent cx="5731510" cy="7642225"/>
+            <wp:effectExtent l="0" t="0" r="2540" b="0"/>
+            <wp:docPr id="5" name="Picture 5"/>
+            <wp:cNvGraphicFramePr>
+              <a:graphicFrameLocks xmlns:a="http://schemas.openxmlformats.org/drawingml/2006/main" noChangeAspect="1"/>
+            </wp:cNvGraphicFramePr>
+            <a:graphic xmlns:a="http://schemas.openxmlformats.org/drawingml/2006/main">
+              <a:graphicData uri="http://schemas.openxmlformats.org/drawingml/2006/picture">
+                <pic:pic xmlns:pic="http://schemas.openxmlformats.org/drawingml/2006/picture">
+                  <pic:nvPicPr>
+                    <pic:cNvPr id="5" name="Schedule_Luke.jpeg"/>
+                    <pic:cNvPicPr/>
+                  </pic:nvPicPr>
+                  <pic:blipFill>
+                    <a:blip r:embed="rId9">
+                      <a:extLst>
+                        <a:ext uri="{28A0092B-C50C-407E-A947-70E740481C1C}">
+                          <a14:useLocalDpi xmlns:a14="http://schemas.microsoft.com/office/drawing/2010/main" val="0"/>
+                        </a:ext>
+                      </a:extLst>
+                    </a:blip>
+                    <a:stretch>
+                      <a:fillRect/>
+                    </a:stretch>
+                  </pic:blipFill>
+                  <pic:spPr>
+                    <a:xfrm>
+                      <a:off x="0" y="0"/>
+                      <a:ext cx="5731510" cy="7642225"/>
+                    </a:xfrm>
+                    <a:prstGeom prst="rect">
+                      <a:avLst/>
+                    </a:prstGeom>
+                  </pic:spPr>
+                </pic:pic>
+              </a:graphicData>
+            </a:graphic>
+          </wp:inline>
+        </w:drawing>
+      </w:r>
+    </w:p>
+    <w:p>
+      <w:pPr>
+        <w:pStyle w:val="Caption"/>
+        <w:rPr>
+          <w:color w:val="auto"/>
+          <w:lang w:val="en-US"/>
+        </w:rPr>
+      </w:pPr>
+      <w:r>
+        <w:rPr>
+          <w:color w:val="auto"/>
+          <w:lang w:val="en-US"/>
+        </w:rPr>
+        <w:t xml:space="preserve">Figure </w:t>
+      </w:r>
+      <w:r>
+        <w:rPr>
+          <w:color w:val="auto"/>
+        </w:rPr>
+        <w:fldChar w:fldCharType="begin"/>
+      </w:r>
+      <w:r>
+        <w:rPr>
+          <w:color w:val="auto"/>
+          <w:lang w:val="en-US"/>
+        </w:rPr>
+        <w:instrText xml:space="preserve"> SEQ Figuur \* ARABIC </w:instrText>
+      </w:r>
+      <w:r>
+        <w:rPr>
+          <w:color w:val="auto"/>
+        </w:rPr>
+        <w:fldChar w:fldCharType="separate"/>
+      </w:r>
+      <w:r>
+        <w:rPr>
+          <w:noProof/>
+          <w:color w:val="auto"/>
+          <w:lang w:val="en-US"/>
+        </w:rPr>
+        <w:t>5</w:t>
+      </w:r>
+      <w:r>
+        <w:rPr>
+          <w:color w:val="auto"/>
+        </w:rPr>
+        <w:fldChar w:fldCharType="end"/>
+      </w:r>
+      <w:r>
+        <w:rPr>
+          <w:color w:val="auto"/>
+          <w:lang w:val="en-US"/>
+        </w:rPr>
+        <w:t xml:space="preserve"> Dropdown and Schedule Overview by Luke</w:t>
+      </w:r>
     </w:p>
     <w:sectPr>
       <w:pgSz w:w="11906" w:h="16838"/>
@@ -1147,6 +1700,127 @@
     </w:sectPr>
   </w:body>
 </w:document>
+</file>
+
+<file path=word/numbering.xml><?xml version="1.0" encoding="utf-8"?>
+<w:numbering xmlns:wpc="http://schemas.microsoft.com/office/word/2010/wordprocessingCanvas" xmlns:mc="http://schemas.openxmlformats.org/markup-compatibility/2006" xmlns:o="urn:schemas-microsoft-com:office:office" xmlns:r="http://schemas.openxmlformats.org/officeDocument/2006/relationships" xmlns:m="http://schemas.openxmlformats.org/officeDocument/2006/math" xmlns:v="urn:schemas-microsoft-com:vml" xmlns:wp14="http://schemas.microsoft.com/office/word/2010/wordprocessingDrawing" xmlns:wp="http://schemas.openxmlformats.org/drawingml/2006/wordprocessingDrawing" xmlns:w10="urn:schemas-microsoft-com:office:word" xmlns:w="http://schemas.openxmlformats.org/wordprocessingml/2006/main" xmlns:w14="http://schemas.microsoft.com/office/word/2010/wordml" xmlns:w15="http://schemas.microsoft.com/office/word/2012/wordml" xmlns:wpg="http://schemas.microsoft.com/office/word/2010/wordprocessingGroup" xmlns:wpi="http://schemas.microsoft.com/office/word/2010/wordprocessingInk" xmlns:wne="http://schemas.microsoft.com/office/word/2006/wordml" xmlns:wps="http://schemas.microsoft.com/office/word/2010/wordprocessingShape" mc:Ignorable="w14 w15 wp14">
+  <w:abstractNum w:abstractNumId="0" w15:restartNumberingAfterBreak="0">
+    <w:nsid w:val="7FC619BE"/>
+    <w:multiLevelType w:val="hybridMultilevel"/>
+    <w:tmpl w:val="58F07D7E"/>
+    <w:lvl w:ilvl="0" w:tplc="276E0ACA">
+      <w:start w:val="3"/>
+      <w:numFmt w:val="bullet"/>
+      <w:lvlText w:val="-"/>
+      <w:lvlJc w:val="left"/>
+      <w:pPr>
+        <w:ind w:left="720" w:hanging="360"/>
+      </w:pPr>
+      <w:rPr>
+        <w:rFonts w:ascii="Calibri" w:eastAsiaTheme="minorHAnsi" w:hAnsi="Calibri" w:cstheme="minorBidi" w:hint="default"/>
+      </w:rPr>
+    </w:lvl>
+    <w:lvl w:ilvl="1" w:tplc="04130003" w:tentative="1">
+      <w:start w:val="1"/>
+      <w:numFmt w:val="bullet"/>
+      <w:lvlText w:val="o"/>
+      <w:lvlJc w:val="left"/>
+      <w:pPr>
+        <w:ind w:left="1440" w:hanging="360"/>
+      </w:pPr>
+      <w:rPr>
+        <w:rFonts w:ascii="Courier New" w:hAnsi="Courier New" w:cs="Courier New" w:hint="default"/>
+      </w:rPr>
+    </w:lvl>
+    <w:lvl w:ilvl="2" w:tplc="04130005" w:tentative="1">
+      <w:start w:val="1"/>
+      <w:numFmt w:val="bullet"/>
+      <w:lvlText w:val=""/>
+      <w:lvlJc w:val="left"/>
+      <w:pPr>
+        <w:ind w:left="2160" w:hanging="360"/>
+      </w:pPr>
+      <w:rPr>
+        <w:rFonts w:ascii="Wingdings" w:hAnsi="Wingdings" w:hint="default"/>
+      </w:rPr>
+    </w:lvl>
+    <w:lvl w:ilvl="3" w:tplc="04130001" w:tentative="1">
+      <w:start w:val="1"/>
+      <w:numFmt w:val="bullet"/>
+      <w:lvlText w:val=""/>
+      <w:lvlJc w:val="left"/>
+      <w:pPr>
+        <w:ind w:left="2880" w:hanging="360"/>
+      </w:pPr>
+      <w:rPr>
+        <w:rFonts w:ascii="Symbol" w:hAnsi="Symbol" w:hint="default"/>
+      </w:rPr>
+    </w:lvl>
+    <w:lvl w:ilvl="4" w:tplc="04130003" w:tentative="1">
+      <w:start w:val="1"/>
+      <w:numFmt w:val="bullet"/>
+      <w:lvlText w:val="o"/>
+      <w:lvlJc w:val="left"/>
+      <w:pPr>
+        <w:ind w:left="3600" w:hanging="360"/>
+      </w:pPr>
+      <w:rPr>
+        <w:rFonts w:ascii="Courier New" w:hAnsi="Courier New" w:cs="Courier New" w:hint="default"/>
+      </w:rPr>
+    </w:lvl>
+    <w:lvl w:ilvl="5" w:tplc="04130005" w:tentative="1">
+      <w:start w:val="1"/>
+      <w:numFmt w:val="bullet"/>
+      <w:lvlText w:val=""/>
+      <w:lvlJc w:val="left"/>
+      <w:pPr>
+        <w:ind w:left="4320" w:hanging="360"/>
+      </w:pPr>
+      <w:rPr>
+        <w:rFonts w:ascii="Wingdings" w:hAnsi="Wingdings" w:hint="default"/>
+      </w:rPr>
+    </w:lvl>
+    <w:lvl w:ilvl="6" w:tplc="04130001" w:tentative="1">
+      <w:start w:val="1"/>
+      <w:numFmt w:val="bullet"/>
+      <w:lvlText w:val=""/>
+      <w:lvlJc w:val="left"/>
+      <w:pPr>
+        <w:ind w:left="5040" w:hanging="360"/>
+      </w:pPr>
+      <w:rPr>
+        <w:rFonts w:ascii="Symbol" w:hAnsi="Symbol" w:hint="default"/>
+      </w:rPr>
+    </w:lvl>
+    <w:lvl w:ilvl="7" w:tplc="04130003" w:tentative="1">
+      <w:start w:val="1"/>
+      <w:numFmt w:val="bullet"/>
+      <w:lvlText w:val="o"/>
+      <w:lvlJc w:val="left"/>
+      <w:pPr>
+        <w:ind w:left="5760" w:hanging="360"/>
+      </w:pPr>
+      <w:rPr>
+        <w:rFonts w:ascii="Courier New" w:hAnsi="Courier New" w:cs="Courier New" w:hint="default"/>
+      </w:rPr>
+    </w:lvl>
+    <w:lvl w:ilvl="8" w:tplc="04130005" w:tentative="1">
+      <w:start w:val="1"/>
+      <w:numFmt w:val="bullet"/>
+      <w:lvlText w:val=""/>
+      <w:lvlJc w:val="left"/>
+      <w:pPr>
+        <w:ind w:left="6480" w:hanging="360"/>
+      </w:pPr>
+      <w:rPr>
+        <w:rFonts w:ascii="Wingdings" w:hAnsi="Wingdings" w:hint="default"/>
+      </w:rPr>
+    </w:lvl>
+  </w:abstractNum>
+  <w:num w:numId="1">
+    <w:abstractNumId w:val="0"/>
+  </w:num>
+</w:numbering>
 </file>
 
 <file path=word/styles.xml><?xml version="1.0" encoding="utf-8"?>
@@ -1688,6 +2362,17 @@
       <w:szCs w:val="18"/>
     </w:rPr>
   </w:style>
+  <w:style w:type="paragraph" w:styleId="ListParagraph">
+    <w:name w:val="List Paragraph"/>
+    <w:basedOn w:val="Normal"/>
+    <w:uiPriority w:val="34"/>
+    <w:qFormat/>
+    <w:rsid w:val="001A2839"/>
+    <w:pPr>
+      <w:ind w:left="720"/>
+      <w:contextualSpacing/>
+    </w:pPr>
+  </w:style>
 </w:styles>
 </file>
 

</xml_diff>